<commit_message>
remaining files for the first commit
</commit_message>
<xml_diff>
--- a/MID5_documentation.docx
+++ b/MID5_documentation.docx
@@ -20,10 +20,15 @@
     </w:p>
     <w:p>
       <w:r>
-        <w:t>June 5</w:t>
-      </w:r>
-      <w:r>
-        <w:t>, 2016</w:t>
+        <w:t>June 12</w:t>
+      </w:r>
+      <w:r>
+        <w:t>,</w:t>
+      </w:r>
+      <w:bookmarkStart w:id="0" w:name="_GoBack"/>
+      <w:bookmarkEnd w:id="0"/>
+      <w:r>
+        <w:t xml:space="preserve"> 2016</w:t>
       </w:r>
     </w:p>
     <w:p/>
@@ -98,10 +103,7 @@
         <w:t>)</w:t>
       </w:r>
     </w:p>
-    <w:p>
-      <w:bookmarkStart w:id="0" w:name="_GoBack"/>
-    </w:p>
-    <w:bookmarkEnd w:id="0"/>
+    <w:p/>
     <w:p>
       <w:r>
         <w:t>The "MID" format is referred to several times below. This format is as follows, but note that not all metadata fields are included:</w:t>
@@ -1079,6 +1081,25 @@
     </w:p>
     <w:p/>
     <w:p>
+      <w:r>
+        <w:t>At this point, it's probably a good idea to change the name of the data file:</w:t>
+      </w:r>
+    </w:p>
+    <w:p>
+      <w:r>
+        <w:t>$</w:t>
+      </w:r>
+      <w:proofErr w:type="gramStart"/>
+      <w:r>
+        <w:t>mv</w:t>
+      </w:r>
+      <w:proofErr w:type="gramEnd"/>
+      <w:r>
+        <w:t xml:space="preserve"> svm_ntf.dat svm_ntf2011.dat</w:t>
+      </w:r>
+    </w:p>
+    <w:p/>
+    <w:p>
       <w:pPr>
         <w:rPr>
           <w:b/>
@@ -1114,17 +1135,17 @@
     </w:p>
     <w:p/>
     <w:p>
+      <w:proofErr w:type="gramStart"/>
       <w:r>
         <w:t xml:space="preserve">$ </w:t>
       </w:r>
-      <w:proofErr w:type="spellStart"/>
-      <w:proofErr w:type="gramStart"/>
-      <w:r>
-        <w:t>svm</w:t>
-      </w:r>
-      <w:proofErr w:type="gramEnd"/>
-      <w:r>
-        <w:t>_classify</w:t>
+      <w:r>
+        <w:t>./</w:t>
+      </w:r>
+      <w:proofErr w:type="spellStart"/>
+      <w:proofErr w:type="gramEnd"/>
+      <w:r>
+        <w:t>svm_classify</w:t>
       </w:r>
       <w:proofErr w:type="spellEnd"/>
       <w:r>
@@ -1253,42 +1274,59 @@
       </w:r>
       <w:proofErr w:type="spellEnd"/>
       <w:r>
-        <w:t xml:space="preserve"> four files: </w:t>
-      </w:r>
-      <w:r>
-        <w:t xml:space="preserve">sorted_pos.txt </w:t>
-      </w:r>
-      <w:proofErr w:type="spellStart"/>
-      <w:r>
-        <w:t>sorted_pos.tsv</w:t>
-      </w:r>
-      <w:proofErr w:type="spellEnd"/>
-      <w:r>
-        <w:t xml:space="preserve"> sorted_neg.txt </w:t>
-      </w:r>
-      <w:proofErr w:type="spellStart"/>
-      <w:r>
-        <w:t>sorted_pos.tsv</w:t>
-      </w:r>
-      <w:proofErr w:type="spellEnd"/>
-      <w:r>
-        <w:t>. These files are self-explanatory: the .</w:t>
-      </w:r>
-      <w:proofErr w:type="spellStart"/>
-      <w:r>
-        <w:t>tsv</w:t>
-      </w:r>
-      <w:proofErr w:type="spellEnd"/>
-      <w:r>
-        <w:t xml:space="preserve"> files are the summary files, and the .txt files are the </w:t>
-      </w:r>
-      <w:proofErr w:type="gramStart"/>
-      <w:r>
-        <w:t>full</w:t>
-      </w:r>
-      <w:proofErr w:type="gramEnd"/>
-      <w:r>
-        <w:t xml:space="preserve"> "MID" format text files.</w:t>
+        <w:t xml:space="preserve"> three </w:t>
+      </w:r>
+      <w:r>
+        <w:t xml:space="preserve">files: </w:t>
+      </w:r>
+      <w:r>
+        <w:t>sorted_pos.</w:t>
+      </w:r>
+      <w:r>
+        <w:t>txt,</w:t>
+      </w:r>
+      <w:r>
+        <w:t xml:space="preserve"> sorted_neg.txt</w:t>
+      </w:r>
+      <w:r>
+        <w:t>, and sorted_pos.dat.</w:t>
+      </w:r>
+      <w:r>
+        <w:t xml:space="preserve"> </w:t>
+      </w:r>
+      <w:r>
+        <w:t>These files are self-explanatory</w:t>
+      </w:r>
+      <w:r>
+        <w:t>:</w:t>
+      </w:r>
+      <w:r>
+        <w:t xml:space="preserve"> the .txt files are the full "MID" format text files</w:t>
+      </w:r>
+      <w:r>
+        <w:t>, one with positive and one with negatives</w:t>
+      </w:r>
+      <w:r>
+        <w:t>.</w:t>
+      </w:r>
+      <w:r>
+        <w:t xml:space="preserve"> The .</w:t>
+      </w:r>
+      <w:proofErr w:type="spellStart"/>
+      <w:r>
+        <w:t>dat</w:t>
+      </w:r>
+      <w:proofErr w:type="spellEnd"/>
+      <w:r>
+        <w:t xml:space="preserve"> file is the SVM Light data-formatted positive features </w:t>
+      </w:r>
+      <w:proofErr w:type="gramStart"/>
+      <w:r>
+        <w:t>vectors</w:t>
+      </w:r>
+      <w:proofErr w:type="gramEnd"/>
+      <w:r>
+        <w:t>.</w:t>
       </w:r>
     </w:p>
     <w:p/>
@@ -1625,559 +1663,66 @@
     </w:p>
     <w:p>
       <w:r>
-        <w:t>Note that this script first requires the user to create a database. The script will then define a table and add it to the db.</w:t>
-      </w:r>
-    </w:p>
-    <w:p/>
-    <w:p>
-      <w:r>
-        <w:t>T</w:t>
-      </w:r>
-      <w:r>
-        <w:t>o create the database:</w:t>
-      </w:r>
-    </w:p>
-    <w:p/>
-    <w:p>
-      <w:r>
-        <w:t xml:space="preserve">$ </w:t>
-      </w:r>
-      <w:proofErr w:type="gramStart"/>
-      <w:r>
-        <w:t>sqlite3</w:t>
-      </w:r>
-      <w:proofErr w:type="gramEnd"/>
-      <w:r>
-        <w:t xml:space="preserve"> </w:t>
-      </w:r>
-      <w:proofErr w:type="spellStart"/>
-      <w:r>
-        <w:t>middb.sqlite</w:t>
-      </w:r>
-      <w:proofErr w:type="spellEnd"/>
-    </w:p>
-    <w:p>
-      <w:proofErr w:type="gramStart"/>
-      <w:r>
-        <w:t>drop</w:t>
-      </w:r>
-      <w:proofErr w:type="gramEnd"/>
-      <w:r>
-        <w:t xml:space="preserve"> table if exists mid;</w:t>
-      </w:r>
-    </w:p>
-    <w:p>
-      <w:proofErr w:type="gramStart"/>
-      <w:r>
-        <w:t>create</w:t>
-      </w:r>
-      <w:proofErr w:type="gramEnd"/>
-      <w:r>
-        <w:t xml:space="preserve"> table mid (</w:t>
-      </w:r>
-    </w:p>
-    <w:p>
-      <w:r>
-        <w:t xml:space="preserve">  H</w:t>
-      </w:r>
-      <w:r>
-        <w:t>eadline string,</w:t>
-      </w:r>
-    </w:p>
-    <w:p>
-      <w:r>
-        <w:t xml:space="preserve">  K</w:t>
-      </w:r>
-      <w:r>
-        <w:t>ey string,</w:t>
-      </w:r>
-    </w:p>
-    <w:p>
-      <w:r>
-        <w:t xml:space="preserve">  D</w:t>
-      </w:r>
-      <w:r>
-        <w:t>ate string,</w:t>
-      </w:r>
-    </w:p>
-    <w:p>
-      <w:r>
-        <w:t xml:space="preserve">  S</w:t>
-      </w:r>
-      <w:r>
-        <w:t>ource string,</w:t>
-      </w:r>
-    </w:p>
-    <w:p>
-      <w:r>
-        <w:t xml:space="preserve">  D</w:t>
-      </w:r>
-      <w:r>
-        <w:t>ateline string,</w:t>
-      </w:r>
-    </w:p>
-    <w:p>
-      <w:r>
-        <w:t xml:space="preserve">  B</w:t>
-      </w:r>
-      <w:r>
-        <w:t>yline string,</w:t>
-      </w:r>
-    </w:p>
-    <w:p>
-      <w:r>
-        <w:t xml:space="preserve">  Collection string,</w:t>
-      </w:r>
-    </w:p>
-    <w:p>
-      <w:r>
-        <w:t xml:space="preserve">  Language string,</w:t>
-      </w:r>
-    </w:p>
-    <w:p>
-      <w:r>
-        <w:t xml:space="preserve">  Subject string,</w:t>
-      </w:r>
-    </w:p>
-    <w:p>
-      <w:r>
-        <w:t xml:space="preserve">  Organization string,</w:t>
-      </w:r>
-    </w:p>
-    <w:p>
-      <w:r>
-        <w:t xml:space="preserve">  Geographic string,</w:t>
-      </w:r>
-    </w:p>
-    <w:p>
-      <w:r>
-        <w:t xml:space="preserve">  </w:t>
-      </w:r>
-      <w:proofErr w:type="spellStart"/>
-      <w:r>
-        <w:t>Loaddate</w:t>
-      </w:r>
-      <w:proofErr w:type="spellEnd"/>
-      <w:r>
-        <w:t xml:space="preserve"> string,</w:t>
-      </w:r>
-    </w:p>
-    <w:p>
-      <w:r>
-        <w:t xml:space="preserve">  </w:t>
-      </w:r>
-      <w:proofErr w:type="spellStart"/>
-      <w:r>
-        <w:t>Pubtype</w:t>
-      </w:r>
-      <w:proofErr w:type="spellEnd"/>
-      <w:r>
-        <w:t xml:space="preserve"> string,</w:t>
-      </w:r>
-    </w:p>
-    <w:p>
-      <w:r>
-        <w:t xml:space="preserve">  </w:t>
-      </w:r>
-      <w:proofErr w:type="spellStart"/>
-      <w:r>
-        <w:t>StoryT</w:t>
-      </w:r>
-      <w:r>
-        <w:t>ext</w:t>
-      </w:r>
-      <w:proofErr w:type="spellEnd"/>
-      <w:r>
-        <w:t xml:space="preserve"> string,</w:t>
-      </w:r>
-    </w:p>
-    <w:p>
-      <w:r>
-        <w:t xml:space="preserve">  </w:t>
-      </w:r>
-      <w:proofErr w:type="spellStart"/>
-      <w:r>
-        <w:t>GoogledD</w:t>
-      </w:r>
-      <w:r>
-        <w:t>ateline</w:t>
-      </w:r>
-      <w:proofErr w:type="spellEnd"/>
-      <w:r>
-        <w:t xml:space="preserve"> string,</w:t>
-      </w:r>
-    </w:p>
-    <w:p>
-      <w:r>
-        <w:t xml:space="preserve">  </w:t>
-      </w:r>
-      <w:proofErr w:type="spellStart"/>
-      <w:r>
-        <w:t>AmericanD</w:t>
-      </w:r>
-      <w:r>
-        <w:t>ateline</w:t>
-      </w:r>
-      <w:proofErr w:type="spellEnd"/>
-      <w:r>
-        <w:t xml:space="preserve"> </w:t>
-      </w:r>
-      <w:proofErr w:type="spellStart"/>
-      <w:proofErr w:type="gramStart"/>
-      <w:r>
-        <w:t>boolean</w:t>
-      </w:r>
-      <w:proofErr w:type="spellEnd"/>
-      <w:proofErr w:type="gramEnd"/>
-      <w:r>
-        <w:t>,</w:t>
-      </w:r>
-    </w:p>
-    <w:p>
-      <w:r>
-        <w:t xml:space="preserve">  C</w:t>
-      </w:r>
-      <w:r>
-        <w:t>ountries string</w:t>
-      </w:r>
-    </w:p>
-    <w:p>
-      <w:r>
-        <w:t>);</w:t>
-      </w:r>
-    </w:p>
-    <w:p>
-      <w:proofErr w:type="gramStart"/>
-      <w:r>
-        <w:t>.exit</w:t>
-      </w:r>
-      <w:proofErr w:type="gramEnd"/>
-    </w:p>
-    <w:p/>
-    <w:p>
-      <w:r>
-        <w:t>T</w:t>
-      </w:r>
-      <w:r>
-        <w:t>hen run MID</w:t>
-      </w:r>
-      <w:r>
-        <w:t>toDB.py</w:t>
-      </w:r>
-    </w:p>
-    <w:p>
-      <w:r>
-        <w:t xml:space="preserve">$ </w:t>
-      </w:r>
-      <w:proofErr w:type="gramStart"/>
-      <w:r>
-        <w:t>pyt</w:t>
-      </w:r>
-      <w:r>
-        <w:t>hon</w:t>
-      </w:r>
-      <w:proofErr w:type="gramEnd"/>
-      <w:r>
-        <w:t xml:space="preserve"> MID</w:t>
-      </w:r>
-      <w:r>
-        <w:t>toDB.py</w:t>
-      </w:r>
-    </w:p>
-    <w:p/>
-    <w:p>
-      <w:r>
-        <w:t xml:space="preserve">To use the </w:t>
-      </w:r>
-      <w:proofErr w:type="spellStart"/>
-      <w:r>
-        <w:t>db</w:t>
-      </w:r>
-      <w:proofErr w:type="spellEnd"/>
-      <w:r>
-        <w:t xml:space="preserve"> to delete all documents </w:t>
-      </w:r>
-      <w:proofErr w:type="gramStart"/>
-      <w:r>
-        <w:t>that are</w:t>
-      </w:r>
-      <w:proofErr w:type="gramEnd"/>
-      <w:r>
-        <w:t xml:space="preserve"> exact duplicates:</w:t>
-      </w:r>
-    </w:p>
-    <w:p/>
-    <w:p>
-      <w:r>
-        <w:t xml:space="preserve">$ </w:t>
-      </w:r>
-      <w:proofErr w:type="gramStart"/>
-      <w:r>
-        <w:t>sqlite3</w:t>
-      </w:r>
-      <w:proofErr w:type="gramEnd"/>
-      <w:r>
-        <w:t xml:space="preserve"> </w:t>
-      </w:r>
-      <w:proofErr w:type="spellStart"/>
-      <w:r>
-        <w:t>middb.sqlite</w:t>
-      </w:r>
-      <w:proofErr w:type="spellEnd"/>
-    </w:p>
-    <w:p>
-      <w:proofErr w:type="gramStart"/>
-      <w:r>
-        <w:t>create</w:t>
-      </w:r>
-      <w:proofErr w:type="gramEnd"/>
-      <w:r>
-        <w:t xml:space="preserve"> index </w:t>
-      </w:r>
-      <w:proofErr w:type="spellStart"/>
-      <w:r>
-        <w:t>x_key</w:t>
-      </w:r>
-      <w:proofErr w:type="spellEnd"/>
-      <w:r>
-        <w:t xml:space="preserve"> on </w:t>
-      </w:r>
-      <w:r>
-        <w:t>mid</w:t>
-      </w:r>
-      <w:r>
-        <w:t>(</w:t>
-      </w:r>
-      <w:r>
-        <w:t>key</w:t>
-      </w:r>
-      <w:r>
-        <w:t xml:space="preserve">); -- </w:t>
-      </w:r>
-      <w:r>
-        <w:t>this is indexing the table</w:t>
-      </w:r>
-    </w:p>
-    <w:p>
-      <w:proofErr w:type="gramStart"/>
-      <w:r>
-        <w:t>create</w:t>
-      </w:r>
-      <w:proofErr w:type="gramEnd"/>
-      <w:r>
-        <w:t xml:space="preserve"> index </w:t>
-      </w:r>
-      <w:proofErr w:type="spellStart"/>
-      <w:r>
-        <w:t>x_storytext</w:t>
-      </w:r>
-      <w:proofErr w:type="spellEnd"/>
-      <w:r>
-        <w:t xml:space="preserve"> on </w:t>
-      </w:r>
-      <w:r>
-        <w:t>mid</w:t>
-      </w:r>
-      <w:r>
-        <w:t>(</w:t>
-      </w:r>
-      <w:proofErr w:type="spellStart"/>
-      <w:r>
-        <w:t>storytext</w:t>
-      </w:r>
-      <w:proofErr w:type="spellEnd"/>
-      <w:r>
-        <w:t xml:space="preserve">); </w:t>
-      </w:r>
-    </w:p>
-    <w:p/>
-    <w:p>
-      <w:proofErr w:type="gramStart"/>
-      <w:r>
-        <w:t>select</w:t>
-      </w:r>
-      <w:proofErr w:type="gramEnd"/>
-      <w:r>
-        <w:t xml:space="preserve"> key, count(key) as </w:t>
-      </w:r>
-      <w:proofErr w:type="spellStart"/>
-      <w:r>
-        <w:t>how_many</w:t>
-      </w:r>
-      <w:proofErr w:type="spellEnd"/>
-    </w:p>
-    <w:p>
-      <w:proofErr w:type="gramStart"/>
-      <w:r>
-        <w:t>from</w:t>
-      </w:r>
-      <w:proofErr w:type="gramEnd"/>
-      <w:r>
-        <w:t xml:space="preserve"> mid</w:t>
-      </w:r>
-    </w:p>
-    <w:p>
-      <w:proofErr w:type="gramStart"/>
-      <w:r>
-        <w:t>group</w:t>
-      </w:r>
-      <w:proofErr w:type="gramEnd"/>
-      <w:r>
-        <w:t xml:space="preserve"> by key</w:t>
-      </w:r>
-    </w:p>
-    <w:p>
-      <w:proofErr w:type="gramStart"/>
-      <w:r>
-        <w:t>having</w:t>
-      </w:r>
-      <w:proofErr w:type="gramEnd"/>
-      <w:r>
-        <w:t xml:space="preserve"> count(key) &gt; 1;</w:t>
-      </w:r>
-    </w:p>
-    <w:p/>
-    <w:p>
-      <w:proofErr w:type="gramStart"/>
-      <w:r>
-        <w:t>to</w:t>
-      </w:r>
-      <w:proofErr w:type="gramEnd"/>
-      <w:r>
-        <w:t xml:space="preserve"> count the records:</w:t>
-      </w:r>
-    </w:p>
-    <w:p>
-      <w:r>
-        <w:t xml:space="preserve">$ </w:t>
-      </w:r>
-      <w:proofErr w:type="gramStart"/>
-      <w:r>
-        <w:t>sqlite3</w:t>
-      </w:r>
-      <w:proofErr w:type="gramEnd"/>
-      <w:r>
-        <w:t xml:space="preserve"> </w:t>
-      </w:r>
-      <w:proofErr w:type="spellStart"/>
-      <w:r>
-        <w:t>middb.sqlite</w:t>
-      </w:r>
-      <w:proofErr w:type="spellEnd"/>
-    </w:p>
-    <w:p>
-      <w:proofErr w:type="gramStart"/>
-      <w:r>
-        <w:t>select</w:t>
-      </w:r>
-      <w:proofErr w:type="gramEnd"/>
-      <w:r>
-        <w:t xml:space="preserve"> count (*) from mid;</w:t>
-      </w:r>
-    </w:p>
-    <w:p/>
-    <w:p>
-      <w:proofErr w:type="gramStart"/>
-      <w:r>
-        <w:t>delete</w:t>
-      </w:r>
-      <w:proofErr w:type="gramEnd"/>
-      <w:r>
-        <w:t xml:space="preserve">   from mid</w:t>
-      </w:r>
-    </w:p>
-    <w:p>
-      <w:proofErr w:type="gramStart"/>
-      <w:r>
-        <w:t>where</w:t>
-      </w:r>
-      <w:proofErr w:type="gramEnd"/>
-      <w:r>
-        <w:t xml:space="preserve">    key not in</w:t>
-      </w:r>
-    </w:p>
-    <w:p>
-      <w:r>
-        <w:t xml:space="preserve">         (</w:t>
-      </w:r>
-    </w:p>
-    <w:p>
-      <w:r>
-        <w:t xml:space="preserve">         </w:t>
-      </w:r>
-      <w:proofErr w:type="gramStart"/>
-      <w:r>
-        <w:t>select</w:t>
-      </w:r>
-      <w:proofErr w:type="gramEnd"/>
-      <w:r>
-        <w:t xml:space="preserve">  min(key)</w:t>
-      </w:r>
-    </w:p>
-    <w:p>
-      <w:r>
-        <w:t xml:space="preserve">         </w:t>
-      </w:r>
-      <w:proofErr w:type="gramStart"/>
-      <w:r>
-        <w:t>from</w:t>
-      </w:r>
-      <w:proofErr w:type="gramEnd"/>
-      <w:r>
-        <w:t xml:space="preserve">    mid</w:t>
-      </w:r>
-    </w:p>
-    <w:p>
-      <w:r>
-        <w:t xml:space="preserve">         </w:t>
-      </w:r>
-      <w:proofErr w:type="gramStart"/>
-      <w:r>
-        <w:t>group</w:t>
-      </w:r>
-      <w:proofErr w:type="gramEnd"/>
-      <w:r>
-        <w:t xml:space="preserve"> by</w:t>
-      </w:r>
-    </w:p>
-    <w:p>
-      <w:r>
-        <w:t xml:space="preserve">                 </w:t>
-      </w:r>
-      <w:proofErr w:type="spellStart"/>
-      <w:proofErr w:type="gramStart"/>
-      <w:r>
-        <w:t>storytext</w:t>
-      </w:r>
-      <w:proofErr w:type="spellEnd"/>
-      <w:proofErr w:type="gramEnd"/>
-    </w:p>
-    <w:p>
-      <w:r>
-        <w:t xml:space="preserve">         )</w:t>
-      </w:r>
-    </w:p>
-    <w:p/>
-    <w:p>
-      <w:proofErr w:type="gramStart"/>
-      <w:r>
-        <w:t xml:space="preserve">This </w:t>
-      </w:r>
-      <w:r>
-        <w:t>bring</w:t>
-      </w:r>
-      <w:proofErr w:type="gramEnd"/>
-      <w:r>
-        <w:t xml:space="preserve"> us from 6410 to 5605</w:t>
-      </w:r>
-      <w:r>
-        <w:t xml:space="preserve"> for 2011. </w:t>
-      </w:r>
-    </w:p>
-    <w:p/>
-    <w:p>
-      <w:r>
-        <w:t>Note that much of what is written is redundant. I highly suggest that when this process is complete, delete the excess files and make a record of what was done.</w:t>
+        <w:t xml:space="preserve">This script takes as input sorted_pos3.txt, and outputs two files: </w:t>
+      </w:r>
+      <w:proofErr w:type="spellStart"/>
+      <w:r>
+        <w:t>metadata.tsv</w:t>
+      </w:r>
+      <w:proofErr w:type="spellEnd"/>
+      <w:r>
+        <w:t xml:space="preserve"> and sorted_pos4.txt.</w:t>
+      </w:r>
+    </w:p>
+    <w:p/>
+    <w:p>
+      <w:r>
+        <w:t xml:space="preserve">The data is read into an sqlite3 database, so this may require some additional </w:t>
+      </w:r>
+      <w:r>
+        <w:t xml:space="preserve">python </w:t>
+      </w:r>
+      <w:r>
+        <w:t xml:space="preserve">packages to be installed on </w:t>
+      </w:r>
+      <w:r>
+        <w:t>your machine.</w:t>
+      </w:r>
+    </w:p>
+    <w:p/>
+    <w:p>
+      <w:proofErr w:type="spellStart"/>
+      <w:proofErr w:type="gramStart"/>
+      <w:r>
+        <w:t>metadata.tsv</w:t>
+      </w:r>
+      <w:proofErr w:type="spellEnd"/>
+      <w:proofErr w:type="gramEnd"/>
+      <w:r>
+        <w:t xml:space="preserve"> is a tab-delimited file of all document metadata, i.e., everything except the story text.</w:t>
+      </w:r>
+    </w:p>
+    <w:p/>
+    <w:p>
+      <w:proofErr w:type="gramStart"/>
+      <w:r>
+        <w:t>sorted</w:t>
+      </w:r>
+      <w:proofErr w:type="gramEnd"/>
+      <w:r>
+        <w:t>_pos4.txt is the same as sorted_pos3.txt but has all exact duplicates removed.</w:t>
+      </w:r>
+    </w:p>
+    <w:p/>
+    <w:p>
+      <w:r>
+        <w:t xml:space="preserve">Note that much of what is written is redundant. </w:t>
+      </w:r>
+      <w:r>
+        <w:t>I'll eventually write a cleanup script, but for now just</w:t>
+      </w:r>
+      <w:r>
+        <w:t xml:space="preserve"> delete the excess files and make a record of what was done.</w:t>
       </w:r>
     </w:p>
     <w:p/>

</xml_diff>

<commit_message>
files adapted for Factiva metadata
</commit_message>
<xml_diff>
--- a/MID5_documentation.docx
+++ b/MID5_documentation.docx
@@ -560,13 +560,22 @@
     <w:p/>
     <w:p>
       <w:r>
-        <w:t>It extracts as many metadata fields as recognized from the documents. Note, if the documents aren't from LexisNexis, this will likely not find any metadata and everything will end up in the text (which may or may not be ok).</w:t>
+        <w:t>It extracts as many metadata fields as recognized from the documents. Note, if the documents aren't from LexisNexis</w:t>
+      </w:r>
+      <w:r>
+        <w:t xml:space="preserve"> or Factiva</w:t>
+      </w:r>
+      <w:r>
+        <w:t>, this will likely not find any metadata and everything will end up in the text (which may or may not be ok).</w:t>
       </w:r>
     </w:p>
     <w:p/>
     <w:p>
       <w:r>
         <w:t>This script asks for 'json' or 'MID' format for the documents.* output file.</w:t>
+      </w:r>
+      <w:r>
+        <w:t xml:space="preserve"> It also asks whether the documents are from LexisNexis or Factiva.</w:t>
       </w:r>
     </w:p>
     <w:p/>
@@ -1079,7 +1088,39 @@
           <w:sz w:val="22"/>
           <w:szCs w:val="22"/>
         </w:rPr>
-        <w:t>$ perl text_tokens.pl CountryCodes.111214.txt stopwords.txt porter.pm</w:t>
+        <w:t xml:space="preserve">$ </w:t>
+      </w:r>
+      <w:r>
+        <w:rPr>
+          <w:rFonts w:ascii="Courier" w:hAnsi="Courier"/>
+          <w:sz w:val="22"/>
+          <w:szCs w:val="22"/>
+        </w:rPr>
+        <w:t>perl text_tokens.pl CountryInfo</w:t>
+      </w:r>
+      <w:r>
+        <w:rPr>
+          <w:rFonts w:ascii="Courier" w:hAnsi="Courier"/>
+          <w:sz w:val="22"/>
+          <w:szCs w:val="22"/>
+        </w:rPr>
+        <w:t>.1</w:t>
+      </w:r>
+      <w:r>
+        <w:rPr>
+          <w:rFonts w:ascii="Courier" w:hAnsi="Courier"/>
+          <w:sz w:val="22"/>
+          <w:szCs w:val="22"/>
+        </w:rPr>
+        <w:t>20116</w:t>
+      </w:r>
+      <w:r>
+        <w:rPr>
+          <w:rFonts w:ascii="Courier" w:hAnsi="Courier"/>
+          <w:sz w:val="22"/>
+          <w:szCs w:val="22"/>
+        </w:rPr>
+        <w:t>.txt stopwords.txt porter.pm</w:t>
       </w:r>
     </w:p>
     <w:p/>
@@ -1108,6 +1149,18 @@
     </w:p>
     <w:p/>
     <w:p>
+      <w:r>
+        <w:t>This takes a whi</w:t>
+      </w:r>
+      <w:r>
+        <w:t>le to run, figure 60-90 minutes</w:t>
+      </w:r>
+      <w:r>
+        <w:t>.</w:t>
+      </w:r>
+    </w:p>
+    <w:p/>
+    <w:p>
       <w:pPr>
         <w:rPr>
           <w:b/>
@@ -1345,6 +1398,9 @@
       <w:r>
         <w:t>Next, use the SVMB classifier, which is mid5v0.model</w:t>
       </w:r>
+      <w:r>
+        <w:t>. To do this, move the .dat files to the SVM-Light directory, then classify.</w:t>
+      </w:r>
     </w:p>
     <w:p/>
     <w:p>
@@ -1369,6 +1425,41 @@
           <w:sz w:val="22"/>
           <w:szCs w:val="22"/>
         </w:rPr>
+        <w:t>mv svm_ntf2011.dat ./svm_light</w:t>
+      </w:r>
+    </w:p>
+    <w:p>
+      <w:r>
+        <w:rPr>
+          <w:rFonts w:ascii="Courier" w:hAnsi="Courier"/>
+          <w:sz w:val="22"/>
+          <w:szCs w:val="22"/>
+        </w:rPr>
+        <w:t>$ cd svm_light</w:t>
+      </w:r>
+    </w:p>
+    <w:p>
+      <w:pPr>
+        <w:rPr>
+          <w:rFonts w:ascii="Courier" w:hAnsi="Courier"/>
+          <w:sz w:val="22"/>
+          <w:szCs w:val="22"/>
+        </w:rPr>
+      </w:pPr>
+      <w:r>
+        <w:rPr>
+          <w:rFonts w:ascii="Courier" w:hAnsi="Courier"/>
+          <w:sz w:val="22"/>
+          <w:szCs w:val="22"/>
+        </w:rPr>
+        <w:t xml:space="preserve">$ </w:t>
+      </w:r>
+      <w:r>
+        <w:rPr>
+          <w:rFonts w:ascii="Courier" w:hAnsi="Courier"/>
+          <w:sz w:val="22"/>
+          <w:szCs w:val="22"/>
+        </w:rPr>
         <w:t>./</w:t>
       </w:r>
       <w:r>
@@ -1403,8 +1494,6 @@
         </w:rPr>
         <w:t>2011</w:t>
       </w:r>
-      <w:bookmarkStart w:id="0" w:name="_GoBack"/>
-      <w:bookmarkEnd w:id="0"/>
       <w:r>
         <w:rPr>
           <w:rFonts w:ascii="Courier" w:hAnsi="Courier"/>
@@ -1466,9 +1555,17 @@
       <w:r>
         <w:t>Note here that the 0 corresponds to the cutoff point using the SVM-Light score.</w:t>
       </w:r>
-    </w:p>
-    <w:p/>
-    <w:p>
+      <w:r>
+        <w:t xml:space="preserve"> For more documents, make it smaller. For fewer, make it larger. A good threshold here is quite subjective, and it's rather easy to pull more documents later.</w:t>
+      </w:r>
+    </w:p>
+    <w:p/>
+    <w:p>
+      <w:pPr>
+        <w:rPr>
+          <w:b/>
+        </w:rPr>
+      </w:pPr>
       <w:r>
         <w:t xml:space="preserve">This script requires "MID.ISO.CODES.txt" </w:t>
       </w:r>
@@ -1477,6 +1574,15 @@
       </w:r>
       <w:r>
         <w:t>to also be in the same directory.</w:t>
+      </w:r>
+      <w:r>
+        <w:t xml:space="preserve"> "documents.txt" is hardcoded in the program, </w:t>
+      </w:r>
+      <w:r>
+        <w:rPr>
+          <w:b/>
+        </w:rPr>
+        <w:t>go in and change $documents_file to whatever the name of this file is (e.g., "documents2012.txt")</w:t>
       </w:r>
     </w:p>
     <w:p/>
@@ -1618,6 +1724,14 @@
     </w:p>
     <w:p/>
     <w:p>
+      <w:r>
+        <w:t>These are all python2 files.</w:t>
+      </w:r>
+      <w:bookmarkStart w:id="0" w:name="_GoBack"/>
+      <w:bookmarkEnd w:id="0"/>
+    </w:p>
+    <w:p/>
+    <w:p>
       <w:pPr>
         <w:rPr>
           <w:b/>
@@ -1710,6 +1824,18 @@
       <w:r>
         <w:t>ch is limited to 15,000 per day, so be careful with this one.</w:t>
       </w:r>
+      <w:r>
+        <w:t xml:space="preserve"> To get the API key, go here and get the key: </w:t>
+      </w:r>
+      <w:r>
+        <w:t>https://developers.google.com/maps/documentation/geolocation/intro</w:t>
+      </w:r>
+      <w:r>
+        <w:t>. Script will ask for the API key, so just copy and paste it in.</w:t>
+      </w:r>
+      <w:r>
+        <w:t xml:space="preserve"> Google might ask which API, if so select "Places". The project is called "mid5geo". </w:t>
+      </w:r>
     </w:p>
     <w:p/>
     <w:p>
@@ -1775,7 +1901,23 @@
           <w:sz w:val="22"/>
           <w:szCs w:val="22"/>
         </w:rPr>
-        <w:t>actorcount.py</w:t>
+        <w:t>actor</w:t>
+      </w:r>
+      <w:r>
+        <w:rPr>
+          <w:rFonts w:ascii="Courier" w:hAnsi="Courier"/>
+          <w:sz w:val="22"/>
+          <w:szCs w:val="22"/>
+        </w:rPr>
+        <w:t>_</w:t>
+      </w:r>
+      <w:r>
+        <w:rPr>
+          <w:rFonts w:ascii="Courier" w:hAnsi="Courier"/>
+          <w:sz w:val="22"/>
+          <w:szCs w:val="22"/>
+        </w:rPr>
+        <w:t>count.py</w:t>
       </w:r>
     </w:p>
     <w:p/>
@@ -1869,37 +2011,28 @@
       <w:r>
         <w:t>metadata.tsv is a tab-delimited file of all document metadata, i.e., everything except the story text.</w:t>
       </w:r>
+      <w:r>
+        <w:t xml:space="preserve"> Rename to, e.g., metadata2011.tsv</w:t>
+      </w:r>
     </w:p>
     <w:p/>
     <w:p>
       <w:r>
         <w:t>sorted_pos4.txt is the same as sorted_pos3.txt but has all exact duplicates removed.</w:t>
       </w:r>
-    </w:p>
-    <w:p/>
-    <w:p>
-      <w:r>
-        <w:t xml:space="preserve">Note that much of what is written is redundant. </w:t>
-      </w:r>
-      <w:r>
-        <w:t>I'll eventually write a cleanup script, but for now just</w:t>
-      </w:r>
-      <w:r>
-        <w:t xml:space="preserve"> delete the excess files and make a record of what was done.</w:t>
-      </w:r>
-    </w:p>
-    <w:p/>
-    <w:p>
-      <w:pPr>
-        <w:rPr>
-          <w:rFonts w:ascii="Menlo Regular" w:hAnsi="Menlo Regular" w:cs="Menlo Regular"/>
-          <w:color w:val="000000"/>
-          <w:sz w:val="28"/>
-          <w:szCs w:val="28"/>
-        </w:rPr>
-      </w:pPr>
-    </w:p>
-    <w:p/>
+      <w:r>
+        <w:t xml:space="preserve"> Rename to, e.g., sorted_pos2011.txt.</w:t>
+      </w:r>
+    </w:p>
+    <w:p/>
+    <w:p>
+      <w:r>
+        <w:t>I've created folders for each year, and have places files into those folders when finished.</w:t>
+      </w:r>
+      <w:r>
+        <w:t xml:space="preserve"> </w:t>
+      </w:r>
+    </w:p>
     <w:sectPr>
       <w:pgSz w:w="12240" w:h="15840"/>
       <w:pgMar w:top="1440" w:right="1800" w:bottom="1440" w:left="1800" w:header="720" w:footer="720" w:gutter="0"/>

</xml_diff>